<commit_message>
Commit 1 at 1st Revision
</commit_message>
<xml_diff>
--- a/Full Use Case Description/Full Use Case Description.docx
+++ b/Full Use Case Description/Full Use Case Description.docx
@@ -333,10 +333,10 @@
               </w:numPr>
             </w:pPr>
             <w:r>
-              <w:t>Able to c</w:t>
-            </w:r>
-            <w:r>
-              <w:t>hange status of the detail.</w:t>
+              <w:t>Change</w:t>
+            </w:r>
+            <w:r>
+              <w:t xml:space="preserve"> status of the detail.</w:t>
             </w:r>
           </w:p>
         </w:tc>
@@ -402,12 +402,17 @@
             <w:pPr>
               <w:pStyle w:val="ListParagraph"/>
               <w:numPr>
-                <w:ilvl w:val="0"/>
-                <w:numId w:val="5"/>
+                <w:ilvl w:val="1"/>
+                <w:numId w:val="24"/>
               </w:numPr>
             </w:pPr>
             <w:r>
               <w:t>Database not available.</w:t>
+            </w:r>
+          </w:p>
+          <w:p>
+            <w:r>
+              <w:t>2     Status Invalid.</w:t>
             </w:r>
           </w:p>
         </w:tc>
@@ -661,18 +666,10 @@
           </w:tcPr>
           <w:p>
             <w:r>
-              <w:t xml:space="preserve">Actor will </w:t>
-            </w:r>
-            <w:r>
-              <w:t xml:space="preserve">back to main work, </w:t>
-            </w:r>
-            <w:r>
-              <w:t>decide new idea.</w:t>
-            </w:r>
-          </w:p>
-          <w:p>
-            <w:r>
-              <w:t>Response showed.</w:t>
+              <w:t>Request viewed</w:t>
+            </w:r>
+            <w:r>
+              <w:t>.</w:t>
             </w:r>
           </w:p>
         </w:tc>
@@ -764,7 +761,10 @@
               </w:numPr>
             </w:pPr>
             <w:r>
-              <w:t>Able to send planned file to Construction Department</w:t>
+              <w:t>Send</w:t>
+            </w:r>
+            <w:r>
+              <w:t xml:space="preserve"> planned file to Construction Department</w:t>
             </w:r>
             <w:r>
               <w:t>.</w:t>
@@ -842,12 +842,24 @@
             <w:pPr>
               <w:pStyle w:val="ListParagraph"/>
               <w:numPr>
+                <w:ilvl w:val="1"/>
+                <w:numId w:val="25"/>
+              </w:numPr>
+            </w:pPr>
+            <w:r>
+              <w:t>Database not available.</w:t>
+            </w:r>
+          </w:p>
+          <w:p>
+            <w:pPr>
+              <w:pStyle w:val="ListParagraph"/>
+              <w:numPr>
                 <w:ilvl w:val="0"/>
-                <w:numId w:val="7"/>
+                <w:numId w:val="5"/>
               </w:numPr>
             </w:pPr>
             <w:r>
-              <w:t>Database not available.</w:t>
+              <w:t>File not approved.</w:t>
             </w:r>
           </w:p>
         </w:tc>
@@ -873,7 +885,6 @@
           </w:tcPr>
           <w:p>
             <w:r>
-              <w:lastRenderedPageBreak/>
               <w:t>Use case name:</w:t>
             </w:r>
           </w:p>
@@ -1093,25 +1104,7 @@
           </w:tcPr>
           <w:p>
             <w:r>
-              <w:t xml:space="preserve">Actor will </w:t>
-            </w:r>
-            <w:r>
-              <w:t xml:space="preserve">wait for </w:t>
-            </w:r>
-            <w:r>
-              <w:t xml:space="preserve">Accounting ang </w:t>
-            </w:r>
-            <w:r>
-              <w:t>Financial Department to response</w:t>
-            </w:r>
-            <w:r>
-              <w:t>, if accepted then they will buy the material for requested purchase from other</w:t>
-            </w:r>
-            <w:r>
-              <w:t>’s</w:t>
-            </w:r>
-            <w:r>
-              <w:t xml:space="preserve"> department.</w:t>
+              <w:t>Money calculated.</w:t>
             </w:r>
           </w:p>
         </w:tc>
@@ -1338,11 +1331,16 @@
             <w:gridSpan w:val="2"/>
           </w:tcPr>
           <w:p>
+            <w:r>
+              <w:t>2.1  Price too expensive.</w:t>
+            </w:r>
+          </w:p>
+          <w:p>
             <w:pPr>
               <w:pStyle w:val="ListParagraph"/>
               <w:numPr>
-                <w:ilvl w:val="0"/>
-                <w:numId w:val="10"/>
+                <w:ilvl w:val="1"/>
+                <w:numId w:val="26"/>
               </w:numPr>
             </w:pPr>
             <w:r>
@@ -1473,13 +1471,7 @@
           </w:tcPr>
           <w:p>
             <w:r>
-              <w:t xml:space="preserve">When </w:t>
-            </w:r>
-            <w:r>
-              <w:t>visitor want to get hotel’s room</w:t>
-            </w:r>
-            <w:r>
-              <w:t>, they will do the use case.</w:t>
+              <w:t>Front Office Create Visitor Check-in.</w:t>
             </w:r>
           </w:p>
         </w:tc>
@@ -1531,7 +1523,7 @@
           </w:tcPr>
           <w:p>
             <w:r>
-              <w:t>Request Cleaning Service.</w:t>
+              <w:t>Front Office Hotel.</w:t>
             </w:r>
           </w:p>
         </w:tc>
@@ -1891,18 +1883,6 @@
             </w:pPr>
             <w:r>
               <w:t>Room not available.</w:t>
-            </w:r>
-          </w:p>
-          <w:p>
-            <w:pPr>
-              <w:pStyle w:val="ListParagraph"/>
-              <w:numPr>
-                <w:ilvl w:val="0"/>
-                <w:numId w:val="13"/>
-              </w:numPr>
-            </w:pPr>
-            <w:r>
-              <w:t>Hotel Department not available.</w:t>
             </w:r>
           </w:p>
         </w:tc>
@@ -2026,13 +2006,7 @@
           </w:tcPr>
           <w:p>
             <w:r>
-              <w:t xml:space="preserve">When </w:t>
-            </w:r>
-            <w:r>
-              <w:t>creative department want to add new ride</w:t>
-            </w:r>
-            <w:r>
-              <w:t>, they will do the use case.</w:t>
+              <w:t>Add a new Ride.</w:t>
             </w:r>
           </w:p>
         </w:tc>
@@ -2415,15 +2389,8 @@
             <w:gridSpan w:val="2"/>
           </w:tcPr>
           <w:p>
-            <w:pPr>
-              <w:pStyle w:val="ListParagraph"/>
-              <w:numPr>
-                <w:ilvl w:val="0"/>
-                <w:numId w:val="18"/>
-              </w:numPr>
-            </w:pPr>
-            <w:r>
-              <w:t>Database not available.</w:t>
+            <w:r>
+              <w:t>1 Input invalid.</w:t>
             </w:r>
           </w:p>
         </w:tc>
@@ -2628,6 +2595,95 @@
     </w:lvl>
   </w:abstractNum>
   <w:abstractNum w:abstractNumId="1" w15:restartNumberingAfterBreak="0">
+    <w:nsid w:val="21A862D9"/>
+    <w:multiLevelType w:val="hybridMultilevel"/>
+    <w:tmpl w:val="783AAD14"/>
+    <w:lvl w:ilvl="0" w:tplc="0409000F">
+      <w:start w:val="1"/>
+      <w:numFmt w:val="decimal"/>
+      <w:lvlText w:val="%1."/>
+      <w:lvlJc w:val="left"/>
+      <w:pPr>
+        <w:ind w:left="720" w:hanging="360"/>
+      </w:pPr>
+      <w:rPr>
+        <w:rFonts w:hint="default"/>
+      </w:rPr>
+    </w:lvl>
+    <w:lvl w:ilvl="1" w:tplc="04090019" w:tentative="1">
+      <w:start w:val="1"/>
+      <w:numFmt w:val="lowerLetter"/>
+      <w:lvlText w:val="%2."/>
+      <w:lvlJc w:val="left"/>
+      <w:pPr>
+        <w:ind w:left="1440" w:hanging="360"/>
+      </w:pPr>
+    </w:lvl>
+    <w:lvl w:ilvl="2" w:tplc="0409001B" w:tentative="1">
+      <w:start w:val="1"/>
+      <w:numFmt w:val="lowerRoman"/>
+      <w:lvlText w:val="%3."/>
+      <w:lvlJc w:val="right"/>
+      <w:pPr>
+        <w:ind w:left="2160" w:hanging="180"/>
+      </w:pPr>
+    </w:lvl>
+    <w:lvl w:ilvl="3" w:tplc="0409000F" w:tentative="1">
+      <w:start w:val="1"/>
+      <w:numFmt w:val="decimal"/>
+      <w:lvlText w:val="%4."/>
+      <w:lvlJc w:val="left"/>
+      <w:pPr>
+        <w:ind w:left="2880" w:hanging="360"/>
+      </w:pPr>
+    </w:lvl>
+    <w:lvl w:ilvl="4" w:tplc="04090019" w:tentative="1">
+      <w:start w:val="1"/>
+      <w:numFmt w:val="lowerLetter"/>
+      <w:lvlText w:val="%5."/>
+      <w:lvlJc w:val="left"/>
+      <w:pPr>
+        <w:ind w:left="3600" w:hanging="360"/>
+      </w:pPr>
+    </w:lvl>
+    <w:lvl w:ilvl="5" w:tplc="0409001B" w:tentative="1">
+      <w:start w:val="1"/>
+      <w:numFmt w:val="lowerRoman"/>
+      <w:lvlText w:val="%6."/>
+      <w:lvlJc w:val="right"/>
+      <w:pPr>
+        <w:ind w:left="4320" w:hanging="180"/>
+      </w:pPr>
+    </w:lvl>
+    <w:lvl w:ilvl="6" w:tplc="0409000F" w:tentative="1">
+      <w:start w:val="1"/>
+      <w:numFmt w:val="decimal"/>
+      <w:lvlText w:val="%7."/>
+      <w:lvlJc w:val="left"/>
+      <w:pPr>
+        <w:ind w:left="5040" w:hanging="360"/>
+      </w:pPr>
+    </w:lvl>
+    <w:lvl w:ilvl="7" w:tplc="04090019" w:tentative="1">
+      <w:start w:val="1"/>
+      <w:numFmt w:val="lowerLetter"/>
+      <w:lvlText w:val="%8."/>
+      <w:lvlJc w:val="left"/>
+      <w:pPr>
+        <w:ind w:left="5760" w:hanging="360"/>
+      </w:pPr>
+    </w:lvl>
+    <w:lvl w:ilvl="8" w:tplc="0409001B" w:tentative="1">
+      <w:start w:val="1"/>
+      <w:numFmt w:val="lowerRoman"/>
+      <w:lvlText w:val="%9."/>
+      <w:lvlJc w:val="right"/>
+      <w:pPr>
+        <w:ind w:left="6480" w:hanging="180"/>
+      </w:pPr>
+    </w:lvl>
+  </w:abstractNum>
+  <w:abstractNum w:abstractNumId="2" w15:restartNumberingAfterBreak="0">
     <w:nsid w:val="2A1B0703"/>
     <w:multiLevelType w:val="multilevel"/>
     <w:tmpl w:val="9528A3CA"/>
@@ -2748,7 +2804,7 @@
       </w:rPr>
     </w:lvl>
   </w:abstractNum>
-  <w:abstractNum w:abstractNumId="2" w15:restartNumberingAfterBreak="0">
+  <w:abstractNum w:abstractNumId="3" w15:restartNumberingAfterBreak="0">
     <w:nsid w:val="2C3D529A"/>
     <w:multiLevelType w:val="multilevel"/>
     <w:tmpl w:val="0E4849B8"/>
@@ -2869,7 +2925,120 @@
       </w:rPr>
     </w:lvl>
   </w:abstractNum>
-  <w:abstractNum w:abstractNumId="3" w15:restartNumberingAfterBreak="0">
+  <w:abstractNum w:abstractNumId="4" w15:restartNumberingAfterBreak="0">
+    <w:nsid w:val="2E4308EF"/>
+    <w:multiLevelType w:val="multilevel"/>
+    <w:tmpl w:val="CC265D40"/>
+    <w:lvl w:ilvl="0">
+      <w:start w:val="1"/>
+      <w:numFmt w:val="decimal"/>
+      <w:lvlText w:val="%1"/>
+      <w:lvlJc w:val="left"/>
+      <w:pPr>
+        <w:ind w:left="360" w:hanging="360"/>
+      </w:pPr>
+      <w:rPr>
+        <w:rFonts w:hint="default"/>
+      </w:rPr>
+    </w:lvl>
+    <w:lvl w:ilvl="1">
+      <w:start w:val="1"/>
+      <w:numFmt w:val="decimal"/>
+      <w:lvlText w:val="%1.%2"/>
+      <w:lvlJc w:val="left"/>
+      <w:pPr>
+        <w:ind w:left="360" w:hanging="360"/>
+      </w:pPr>
+      <w:rPr>
+        <w:rFonts w:hint="default"/>
+      </w:rPr>
+    </w:lvl>
+    <w:lvl w:ilvl="2">
+      <w:start w:val="1"/>
+      <w:numFmt w:val="decimal"/>
+      <w:lvlText w:val="%1.%2.%3"/>
+      <w:lvlJc w:val="left"/>
+      <w:pPr>
+        <w:ind w:left="720" w:hanging="720"/>
+      </w:pPr>
+      <w:rPr>
+        <w:rFonts w:hint="default"/>
+      </w:rPr>
+    </w:lvl>
+    <w:lvl w:ilvl="3">
+      <w:start w:val="1"/>
+      <w:numFmt w:val="decimal"/>
+      <w:lvlText w:val="%1.%2.%3.%4"/>
+      <w:lvlJc w:val="left"/>
+      <w:pPr>
+        <w:ind w:left="720" w:hanging="720"/>
+      </w:pPr>
+      <w:rPr>
+        <w:rFonts w:hint="default"/>
+      </w:rPr>
+    </w:lvl>
+    <w:lvl w:ilvl="4">
+      <w:start w:val="1"/>
+      <w:numFmt w:val="decimal"/>
+      <w:lvlText w:val="%1.%2.%3.%4.%5"/>
+      <w:lvlJc w:val="left"/>
+      <w:pPr>
+        <w:ind w:left="1080" w:hanging="1080"/>
+      </w:pPr>
+      <w:rPr>
+        <w:rFonts w:hint="default"/>
+      </w:rPr>
+    </w:lvl>
+    <w:lvl w:ilvl="5">
+      <w:start w:val="1"/>
+      <w:numFmt w:val="decimal"/>
+      <w:lvlText w:val="%1.%2.%3.%4.%5.%6"/>
+      <w:lvlJc w:val="left"/>
+      <w:pPr>
+        <w:ind w:left="1080" w:hanging="1080"/>
+      </w:pPr>
+      <w:rPr>
+        <w:rFonts w:hint="default"/>
+      </w:rPr>
+    </w:lvl>
+    <w:lvl w:ilvl="6">
+      <w:start w:val="1"/>
+      <w:numFmt w:val="decimal"/>
+      <w:lvlText w:val="%1.%2.%3.%4.%5.%6.%7"/>
+      <w:lvlJc w:val="left"/>
+      <w:pPr>
+        <w:ind w:left="1440" w:hanging="1440"/>
+      </w:pPr>
+      <w:rPr>
+        <w:rFonts w:hint="default"/>
+      </w:rPr>
+    </w:lvl>
+    <w:lvl w:ilvl="7">
+      <w:start w:val="1"/>
+      <w:numFmt w:val="decimal"/>
+      <w:lvlText w:val="%1.%2.%3.%4.%5.%6.%7.%8"/>
+      <w:lvlJc w:val="left"/>
+      <w:pPr>
+        <w:ind w:left="1440" w:hanging="1440"/>
+      </w:pPr>
+      <w:rPr>
+        <w:rFonts w:hint="default"/>
+      </w:rPr>
+    </w:lvl>
+    <w:lvl w:ilvl="8">
+      <w:start w:val="1"/>
+      <w:numFmt w:val="decimal"/>
+      <w:lvlText w:val="%1.%2.%3.%4.%5.%6.%7.%8.%9"/>
+      <w:lvlJc w:val="left"/>
+      <w:pPr>
+        <w:ind w:left="1440" w:hanging="1440"/>
+      </w:pPr>
+      <w:rPr>
+        <w:rFonts w:hint="default"/>
+      </w:rPr>
+    </w:lvl>
+  </w:abstractNum>
+  <w:abstractNum w:abstractNumId="5" w15:restartNumberingAfterBreak="0">
     <w:nsid w:val="2FBE3606"/>
     <w:multiLevelType w:val="multilevel"/>
     <w:tmpl w:val="9528A3CA"/>
@@ -2990,7 +3159,7 @@
       </w:rPr>
     </w:lvl>
   </w:abstractNum>
-  <w:abstractNum w:abstractNumId="4" w15:restartNumberingAfterBreak="0">
+  <w:abstractNum w:abstractNumId="6" w15:restartNumberingAfterBreak="0">
     <w:nsid w:val="31747028"/>
     <w:multiLevelType w:val="multilevel"/>
     <w:tmpl w:val="9528A3CA"/>
@@ -3111,7 +3280,7 @@
       </w:rPr>
     </w:lvl>
   </w:abstractNum>
-  <w:abstractNum w:abstractNumId="5" w15:restartNumberingAfterBreak="0">
+  <w:abstractNum w:abstractNumId="7" w15:restartNumberingAfterBreak="0">
     <w:nsid w:val="3B2077AD"/>
     <w:multiLevelType w:val="multilevel"/>
     <w:tmpl w:val="0E4849B8"/>
@@ -3232,7 +3401,7 @@
       </w:rPr>
     </w:lvl>
   </w:abstractNum>
-  <w:abstractNum w:abstractNumId="6" w15:restartNumberingAfterBreak="0">
+  <w:abstractNum w:abstractNumId="8" w15:restartNumberingAfterBreak="0">
     <w:nsid w:val="3C831B65"/>
     <w:multiLevelType w:val="multilevel"/>
     <w:tmpl w:val="0E4849B8"/>
@@ -3353,7 +3522,120 @@
       </w:rPr>
     </w:lvl>
   </w:abstractNum>
-  <w:abstractNum w:abstractNumId="7" w15:restartNumberingAfterBreak="0">
+  <w:abstractNum w:abstractNumId="9" w15:restartNumberingAfterBreak="0">
+    <w:nsid w:val="3D3019CF"/>
+    <w:multiLevelType w:val="multilevel"/>
+    <w:tmpl w:val="A83ECC76"/>
+    <w:lvl w:ilvl="0">
+      <w:start w:val="3"/>
+      <w:numFmt w:val="decimal"/>
+      <w:lvlText w:val="%1"/>
+      <w:lvlJc w:val="left"/>
+      <w:pPr>
+        <w:ind w:left="360" w:hanging="360"/>
+      </w:pPr>
+      <w:rPr>
+        <w:rFonts w:hint="default"/>
+      </w:rPr>
+    </w:lvl>
+    <w:lvl w:ilvl="1">
+      <w:start w:val="1"/>
+      <w:numFmt w:val="decimal"/>
+      <w:lvlText w:val="%1.%2"/>
+      <w:lvlJc w:val="left"/>
+      <w:pPr>
+        <w:ind w:left="360" w:hanging="360"/>
+      </w:pPr>
+      <w:rPr>
+        <w:rFonts w:hint="default"/>
+      </w:rPr>
+    </w:lvl>
+    <w:lvl w:ilvl="2">
+      <w:start w:val="1"/>
+      <w:numFmt w:val="decimal"/>
+      <w:lvlText w:val="%1.%2.%3"/>
+      <w:lvlJc w:val="left"/>
+      <w:pPr>
+        <w:ind w:left="720" w:hanging="720"/>
+      </w:pPr>
+      <w:rPr>
+        <w:rFonts w:hint="default"/>
+      </w:rPr>
+    </w:lvl>
+    <w:lvl w:ilvl="3">
+      <w:start w:val="1"/>
+      <w:numFmt w:val="decimal"/>
+      <w:lvlText w:val="%1.%2.%3.%4"/>
+      <w:lvlJc w:val="left"/>
+      <w:pPr>
+        <w:ind w:left="720" w:hanging="720"/>
+      </w:pPr>
+      <w:rPr>
+        <w:rFonts w:hint="default"/>
+      </w:rPr>
+    </w:lvl>
+    <w:lvl w:ilvl="4">
+      <w:start w:val="1"/>
+      <w:numFmt w:val="decimal"/>
+      <w:lvlText w:val="%1.%2.%3.%4.%5"/>
+      <w:lvlJc w:val="left"/>
+      <w:pPr>
+        <w:ind w:left="1080" w:hanging="1080"/>
+      </w:pPr>
+      <w:rPr>
+        <w:rFonts w:hint="default"/>
+      </w:rPr>
+    </w:lvl>
+    <w:lvl w:ilvl="5">
+      <w:start w:val="1"/>
+      <w:numFmt w:val="decimal"/>
+      <w:lvlText w:val="%1.%2.%3.%4.%5.%6"/>
+      <w:lvlJc w:val="left"/>
+      <w:pPr>
+        <w:ind w:left="1080" w:hanging="1080"/>
+      </w:pPr>
+      <w:rPr>
+        <w:rFonts w:hint="default"/>
+      </w:rPr>
+    </w:lvl>
+    <w:lvl w:ilvl="6">
+      <w:start w:val="1"/>
+      <w:numFmt w:val="decimal"/>
+      <w:lvlText w:val="%1.%2.%3.%4.%5.%6.%7"/>
+      <w:lvlJc w:val="left"/>
+      <w:pPr>
+        <w:ind w:left="1440" w:hanging="1440"/>
+      </w:pPr>
+      <w:rPr>
+        <w:rFonts w:hint="default"/>
+      </w:rPr>
+    </w:lvl>
+    <w:lvl w:ilvl="7">
+      <w:start w:val="1"/>
+      <w:numFmt w:val="decimal"/>
+      <w:lvlText w:val="%1.%2.%3.%4.%5.%6.%7.%8"/>
+      <w:lvlJc w:val="left"/>
+      <w:pPr>
+        <w:ind w:left="1440" w:hanging="1440"/>
+      </w:pPr>
+      <w:rPr>
+        <w:rFonts w:hint="default"/>
+      </w:rPr>
+    </w:lvl>
+    <w:lvl w:ilvl="8">
+      <w:start w:val="1"/>
+      <w:numFmt w:val="decimal"/>
+      <w:lvlText w:val="%1.%2.%3.%4.%5.%6.%7.%8.%9"/>
+      <w:lvlJc w:val="left"/>
+      <w:pPr>
+        <w:ind w:left="1440" w:hanging="1440"/>
+      </w:pPr>
+      <w:rPr>
+        <w:rFonts w:hint="default"/>
+      </w:rPr>
+    </w:lvl>
+  </w:abstractNum>
+  <w:abstractNum w:abstractNumId="10" w15:restartNumberingAfterBreak="0">
     <w:nsid w:val="42DE7427"/>
     <w:multiLevelType w:val="hybridMultilevel"/>
     <w:tmpl w:val="F370B45C"/>
@@ -3442,7 +3724,7 @@
       </w:pPr>
     </w:lvl>
   </w:abstractNum>
-  <w:abstractNum w:abstractNumId="8" w15:restartNumberingAfterBreak="0">
+  <w:abstractNum w:abstractNumId="11" w15:restartNumberingAfterBreak="0">
     <w:nsid w:val="43C46AF6"/>
     <w:multiLevelType w:val="multilevel"/>
     <w:tmpl w:val="70002E5E"/>
@@ -3555,7 +3837,7 @@
       </w:rPr>
     </w:lvl>
   </w:abstractNum>
-  <w:abstractNum w:abstractNumId="9" w15:restartNumberingAfterBreak="0">
+  <w:abstractNum w:abstractNumId="12" w15:restartNumberingAfterBreak="0">
     <w:nsid w:val="44594951"/>
     <w:multiLevelType w:val="multilevel"/>
     <w:tmpl w:val="C06A266C"/>
@@ -3668,7 +3950,96 @@
       </w:rPr>
     </w:lvl>
   </w:abstractNum>
-  <w:abstractNum w:abstractNumId="10" w15:restartNumberingAfterBreak="0">
+  <w:abstractNum w:abstractNumId="13" w15:restartNumberingAfterBreak="0">
+    <w:nsid w:val="49644599"/>
+    <w:multiLevelType w:val="hybridMultilevel"/>
+    <w:tmpl w:val="D322731E"/>
+    <w:lvl w:ilvl="0" w:tplc="0409000F">
+      <w:start w:val="1"/>
+      <w:numFmt w:val="decimal"/>
+      <w:lvlText w:val="%1."/>
+      <w:lvlJc w:val="left"/>
+      <w:pPr>
+        <w:ind w:left="720" w:hanging="360"/>
+      </w:pPr>
+      <w:rPr>
+        <w:rFonts w:hint="default"/>
+      </w:rPr>
+    </w:lvl>
+    <w:lvl w:ilvl="1" w:tplc="04090019" w:tentative="1">
+      <w:start w:val="1"/>
+      <w:numFmt w:val="lowerLetter"/>
+      <w:lvlText w:val="%2."/>
+      <w:lvlJc w:val="left"/>
+      <w:pPr>
+        <w:ind w:left="1440" w:hanging="360"/>
+      </w:pPr>
+    </w:lvl>
+    <w:lvl w:ilvl="2" w:tplc="0409001B" w:tentative="1">
+      <w:start w:val="1"/>
+      <w:numFmt w:val="lowerRoman"/>
+      <w:lvlText w:val="%3."/>
+      <w:lvlJc w:val="right"/>
+      <w:pPr>
+        <w:ind w:left="2160" w:hanging="180"/>
+      </w:pPr>
+    </w:lvl>
+    <w:lvl w:ilvl="3" w:tplc="0409000F" w:tentative="1">
+      <w:start w:val="1"/>
+      <w:numFmt w:val="decimal"/>
+      <w:lvlText w:val="%4."/>
+      <w:lvlJc w:val="left"/>
+      <w:pPr>
+        <w:ind w:left="2880" w:hanging="360"/>
+      </w:pPr>
+    </w:lvl>
+    <w:lvl w:ilvl="4" w:tplc="04090019" w:tentative="1">
+      <w:start w:val="1"/>
+      <w:numFmt w:val="lowerLetter"/>
+      <w:lvlText w:val="%5."/>
+      <w:lvlJc w:val="left"/>
+      <w:pPr>
+        <w:ind w:left="3600" w:hanging="360"/>
+      </w:pPr>
+    </w:lvl>
+    <w:lvl w:ilvl="5" w:tplc="0409001B" w:tentative="1">
+      <w:start w:val="1"/>
+      <w:numFmt w:val="lowerRoman"/>
+      <w:lvlText w:val="%6."/>
+      <w:lvlJc w:val="right"/>
+      <w:pPr>
+        <w:ind w:left="4320" w:hanging="180"/>
+      </w:pPr>
+    </w:lvl>
+    <w:lvl w:ilvl="6" w:tplc="0409000F" w:tentative="1">
+      <w:start w:val="1"/>
+      <w:numFmt w:val="decimal"/>
+      <w:lvlText w:val="%7."/>
+      <w:lvlJc w:val="left"/>
+      <w:pPr>
+        <w:ind w:left="5040" w:hanging="360"/>
+      </w:pPr>
+    </w:lvl>
+    <w:lvl w:ilvl="7" w:tplc="04090019" w:tentative="1">
+      <w:start w:val="1"/>
+      <w:numFmt w:val="lowerLetter"/>
+      <w:lvlText w:val="%8."/>
+      <w:lvlJc w:val="left"/>
+      <w:pPr>
+        <w:ind w:left="5760" w:hanging="360"/>
+      </w:pPr>
+    </w:lvl>
+    <w:lvl w:ilvl="8" w:tplc="0409001B" w:tentative="1">
+      <w:start w:val="1"/>
+      <w:numFmt w:val="lowerRoman"/>
+      <w:lvlText w:val="%9."/>
+      <w:lvlJc w:val="right"/>
+      <w:pPr>
+        <w:ind w:left="6480" w:hanging="180"/>
+      </w:pPr>
+    </w:lvl>
+  </w:abstractNum>
+  <w:abstractNum w:abstractNumId="14" w15:restartNumberingAfterBreak="0">
     <w:nsid w:val="4ED34301"/>
     <w:multiLevelType w:val="multilevel"/>
     <w:tmpl w:val="C06A266C"/>
@@ -3781,7 +4152,7 @@
       </w:rPr>
     </w:lvl>
   </w:abstractNum>
-  <w:abstractNum w:abstractNumId="11" w15:restartNumberingAfterBreak="0">
+  <w:abstractNum w:abstractNumId="15" w15:restartNumberingAfterBreak="0">
     <w:nsid w:val="520856C9"/>
     <w:multiLevelType w:val="multilevel"/>
     <w:tmpl w:val="9528A3CA"/>
@@ -3902,7 +4273,7 @@
       </w:rPr>
     </w:lvl>
   </w:abstractNum>
-  <w:abstractNum w:abstractNumId="12" w15:restartNumberingAfterBreak="0">
+  <w:abstractNum w:abstractNumId="16" w15:restartNumberingAfterBreak="0">
     <w:nsid w:val="5499349B"/>
     <w:multiLevelType w:val="multilevel"/>
     <w:tmpl w:val="9528A3CA"/>
@@ -4023,7 +4394,7 @@
       </w:rPr>
     </w:lvl>
   </w:abstractNum>
-  <w:abstractNum w:abstractNumId="13" w15:restartNumberingAfterBreak="0">
+  <w:abstractNum w:abstractNumId="17" w15:restartNumberingAfterBreak="0">
     <w:nsid w:val="59DE5BC1"/>
     <w:multiLevelType w:val="hybridMultilevel"/>
     <w:tmpl w:val="E3A02BB0"/>
@@ -4112,7 +4483,233 @@
       </w:pPr>
     </w:lvl>
   </w:abstractNum>
-  <w:abstractNum w:abstractNumId="14" w15:restartNumberingAfterBreak="0">
+  <w:abstractNum w:abstractNumId="18" w15:restartNumberingAfterBreak="0">
+    <w:nsid w:val="5C044603"/>
+    <w:multiLevelType w:val="multilevel"/>
+    <w:tmpl w:val="32B00662"/>
+    <w:lvl w:ilvl="0">
+      <w:start w:val="1"/>
+      <w:numFmt w:val="decimal"/>
+      <w:lvlText w:val="%1"/>
+      <w:lvlJc w:val="left"/>
+      <w:pPr>
+        <w:ind w:left="360" w:hanging="360"/>
+      </w:pPr>
+      <w:rPr>
+        <w:rFonts w:hint="default"/>
+      </w:rPr>
+    </w:lvl>
+    <w:lvl w:ilvl="1">
+      <w:start w:val="1"/>
+      <w:numFmt w:val="decimal"/>
+      <w:lvlText w:val="%1.%2"/>
+      <w:lvlJc w:val="left"/>
+      <w:pPr>
+        <w:ind w:left="360" w:hanging="360"/>
+      </w:pPr>
+      <w:rPr>
+        <w:rFonts w:hint="default"/>
+      </w:rPr>
+    </w:lvl>
+    <w:lvl w:ilvl="2">
+      <w:start w:val="1"/>
+      <w:numFmt w:val="decimal"/>
+      <w:lvlText w:val="%1.%2.%3"/>
+      <w:lvlJc w:val="left"/>
+      <w:pPr>
+        <w:ind w:left="720" w:hanging="720"/>
+      </w:pPr>
+      <w:rPr>
+        <w:rFonts w:hint="default"/>
+      </w:rPr>
+    </w:lvl>
+    <w:lvl w:ilvl="3">
+      <w:start w:val="1"/>
+      <w:numFmt w:val="decimal"/>
+      <w:lvlText w:val="%1.%2.%3.%4"/>
+      <w:lvlJc w:val="left"/>
+      <w:pPr>
+        <w:ind w:left="720" w:hanging="720"/>
+      </w:pPr>
+      <w:rPr>
+        <w:rFonts w:hint="default"/>
+      </w:rPr>
+    </w:lvl>
+    <w:lvl w:ilvl="4">
+      <w:start w:val="1"/>
+      <w:numFmt w:val="decimal"/>
+      <w:lvlText w:val="%1.%2.%3.%4.%5"/>
+      <w:lvlJc w:val="left"/>
+      <w:pPr>
+        <w:ind w:left="1080" w:hanging="1080"/>
+      </w:pPr>
+      <w:rPr>
+        <w:rFonts w:hint="default"/>
+      </w:rPr>
+    </w:lvl>
+    <w:lvl w:ilvl="5">
+      <w:start w:val="1"/>
+      <w:numFmt w:val="decimal"/>
+      <w:lvlText w:val="%1.%2.%3.%4.%5.%6"/>
+      <w:lvlJc w:val="left"/>
+      <w:pPr>
+        <w:ind w:left="1080" w:hanging="1080"/>
+      </w:pPr>
+      <w:rPr>
+        <w:rFonts w:hint="default"/>
+      </w:rPr>
+    </w:lvl>
+    <w:lvl w:ilvl="6">
+      <w:start w:val="1"/>
+      <w:numFmt w:val="decimal"/>
+      <w:lvlText w:val="%1.%2.%3.%4.%5.%6.%7"/>
+      <w:lvlJc w:val="left"/>
+      <w:pPr>
+        <w:ind w:left="1440" w:hanging="1440"/>
+      </w:pPr>
+      <w:rPr>
+        <w:rFonts w:hint="default"/>
+      </w:rPr>
+    </w:lvl>
+    <w:lvl w:ilvl="7">
+      <w:start w:val="1"/>
+      <w:numFmt w:val="decimal"/>
+      <w:lvlText w:val="%1.%2.%3.%4.%5.%6.%7.%8"/>
+      <w:lvlJc w:val="left"/>
+      <w:pPr>
+        <w:ind w:left="1440" w:hanging="1440"/>
+      </w:pPr>
+      <w:rPr>
+        <w:rFonts w:hint="default"/>
+      </w:rPr>
+    </w:lvl>
+    <w:lvl w:ilvl="8">
+      <w:start w:val="1"/>
+      <w:numFmt w:val="decimal"/>
+      <w:lvlText w:val="%1.%2.%3.%4.%5.%6.%7.%8.%9"/>
+      <w:lvlJc w:val="left"/>
+      <w:pPr>
+        <w:ind w:left="1440" w:hanging="1440"/>
+      </w:pPr>
+      <w:rPr>
+        <w:rFonts w:hint="default"/>
+      </w:rPr>
+    </w:lvl>
+  </w:abstractNum>
+  <w:abstractNum w:abstractNumId="19" w15:restartNumberingAfterBreak="0">
+    <w:nsid w:val="5CD636AA"/>
+    <w:multiLevelType w:val="multilevel"/>
+    <w:tmpl w:val="D2E09554"/>
+    <w:lvl w:ilvl="0">
+      <w:start w:val="1"/>
+      <w:numFmt w:val="decimal"/>
+      <w:lvlText w:val="%1"/>
+      <w:lvlJc w:val="left"/>
+      <w:pPr>
+        <w:ind w:left="360" w:hanging="360"/>
+      </w:pPr>
+      <w:rPr>
+        <w:rFonts w:hint="default"/>
+      </w:rPr>
+    </w:lvl>
+    <w:lvl w:ilvl="1">
+      <w:start w:val="1"/>
+      <w:numFmt w:val="decimal"/>
+      <w:lvlText w:val="%1.%2"/>
+      <w:lvlJc w:val="left"/>
+      <w:pPr>
+        <w:ind w:left="360" w:hanging="360"/>
+      </w:pPr>
+      <w:rPr>
+        <w:rFonts w:hint="default"/>
+      </w:rPr>
+    </w:lvl>
+    <w:lvl w:ilvl="2">
+      <w:start w:val="1"/>
+      <w:numFmt w:val="decimal"/>
+      <w:lvlText w:val="%1.%2.%3"/>
+      <w:lvlJc w:val="left"/>
+      <w:pPr>
+        <w:ind w:left="720" w:hanging="720"/>
+      </w:pPr>
+      <w:rPr>
+        <w:rFonts w:hint="default"/>
+      </w:rPr>
+    </w:lvl>
+    <w:lvl w:ilvl="3">
+      <w:start w:val="1"/>
+      <w:numFmt w:val="decimal"/>
+      <w:lvlText w:val="%1.%2.%3.%4"/>
+      <w:lvlJc w:val="left"/>
+      <w:pPr>
+        <w:ind w:left="720" w:hanging="720"/>
+      </w:pPr>
+      <w:rPr>
+        <w:rFonts w:hint="default"/>
+      </w:rPr>
+    </w:lvl>
+    <w:lvl w:ilvl="4">
+      <w:start w:val="1"/>
+      <w:numFmt w:val="decimal"/>
+      <w:lvlText w:val="%1.%2.%3.%4.%5"/>
+      <w:lvlJc w:val="left"/>
+      <w:pPr>
+        <w:ind w:left="1080" w:hanging="1080"/>
+      </w:pPr>
+      <w:rPr>
+        <w:rFonts w:hint="default"/>
+      </w:rPr>
+    </w:lvl>
+    <w:lvl w:ilvl="5">
+      <w:start w:val="1"/>
+      <w:numFmt w:val="decimal"/>
+      <w:lvlText w:val="%1.%2.%3.%4.%5.%6"/>
+      <w:lvlJc w:val="left"/>
+      <w:pPr>
+        <w:ind w:left="1080" w:hanging="1080"/>
+      </w:pPr>
+      <w:rPr>
+        <w:rFonts w:hint="default"/>
+      </w:rPr>
+    </w:lvl>
+    <w:lvl w:ilvl="6">
+      <w:start w:val="1"/>
+      <w:numFmt w:val="decimal"/>
+      <w:lvlText w:val="%1.%2.%3.%4.%5.%6.%7"/>
+      <w:lvlJc w:val="left"/>
+      <w:pPr>
+        <w:ind w:left="1440" w:hanging="1440"/>
+      </w:pPr>
+      <w:rPr>
+        <w:rFonts w:hint="default"/>
+      </w:rPr>
+    </w:lvl>
+    <w:lvl w:ilvl="7">
+      <w:start w:val="1"/>
+      <w:numFmt w:val="decimal"/>
+      <w:lvlText w:val="%1.%2.%3.%4.%5.%6.%7.%8"/>
+      <w:lvlJc w:val="left"/>
+      <w:pPr>
+        <w:ind w:left="1440" w:hanging="1440"/>
+      </w:pPr>
+      <w:rPr>
+        <w:rFonts w:hint="default"/>
+      </w:rPr>
+    </w:lvl>
+    <w:lvl w:ilvl="8">
+      <w:start w:val="1"/>
+      <w:numFmt w:val="decimal"/>
+      <w:lvlText w:val="%1.%2.%3.%4.%5.%6.%7.%8.%9"/>
+      <w:lvlJc w:val="left"/>
+      <w:pPr>
+        <w:ind w:left="1440" w:hanging="1440"/>
+      </w:pPr>
+      <w:rPr>
+        <w:rFonts w:hint="default"/>
+      </w:rPr>
+    </w:lvl>
+  </w:abstractNum>
+  <w:abstractNum w:abstractNumId="20" w15:restartNumberingAfterBreak="0">
     <w:nsid w:val="603F0EE1"/>
     <w:multiLevelType w:val="multilevel"/>
     <w:tmpl w:val="0E4849B8"/>
@@ -4233,7 +4830,96 @@
       </w:rPr>
     </w:lvl>
   </w:abstractNum>
-  <w:abstractNum w:abstractNumId="15" w15:restartNumberingAfterBreak="0">
+  <w:abstractNum w:abstractNumId="21" w15:restartNumberingAfterBreak="0">
+    <w:nsid w:val="67377141"/>
+    <w:multiLevelType w:val="hybridMultilevel"/>
+    <w:tmpl w:val="02CCC816"/>
+    <w:lvl w:ilvl="0" w:tplc="0409000F">
+      <w:start w:val="1"/>
+      <w:numFmt w:val="decimal"/>
+      <w:lvlText w:val="%1."/>
+      <w:lvlJc w:val="left"/>
+      <w:pPr>
+        <w:ind w:left="720" w:hanging="360"/>
+      </w:pPr>
+      <w:rPr>
+        <w:rFonts w:hint="default"/>
+      </w:rPr>
+    </w:lvl>
+    <w:lvl w:ilvl="1" w:tplc="04090019" w:tentative="1">
+      <w:start w:val="1"/>
+      <w:numFmt w:val="lowerLetter"/>
+      <w:lvlText w:val="%2."/>
+      <w:lvlJc w:val="left"/>
+      <w:pPr>
+        <w:ind w:left="1440" w:hanging="360"/>
+      </w:pPr>
+    </w:lvl>
+    <w:lvl w:ilvl="2" w:tplc="0409001B" w:tentative="1">
+      <w:start w:val="1"/>
+      <w:numFmt w:val="lowerRoman"/>
+      <w:lvlText w:val="%3."/>
+      <w:lvlJc w:val="right"/>
+      <w:pPr>
+        <w:ind w:left="2160" w:hanging="180"/>
+      </w:pPr>
+    </w:lvl>
+    <w:lvl w:ilvl="3" w:tplc="0409000F" w:tentative="1">
+      <w:start w:val="1"/>
+      <w:numFmt w:val="decimal"/>
+      <w:lvlText w:val="%4."/>
+      <w:lvlJc w:val="left"/>
+      <w:pPr>
+        <w:ind w:left="2880" w:hanging="360"/>
+      </w:pPr>
+    </w:lvl>
+    <w:lvl w:ilvl="4" w:tplc="04090019" w:tentative="1">
+      <w:start w:val="1"/>
+      <w:numFmt w:val="lowerLetter"/>
+      <w:lvlText w:val="%5."/>
+      <w:lvlJc w:val="left"/>
+      <w:pPr>
+        <w:ind w:left="3600" w:hanging="360"/>
+      </w:pPr>
+    </w:lvl>
+    <w:lvl w:ilvl="5" w:tplc="0409001B" w:tentative="1">
+      <w:start w:val="1"/>
+      <w:numFmt w:val="lowerRoman"/>
+      <w:lvlText w:val="%6."/>
+      <w:lvlJc w:val="right"/>
+      <w:pPr>
+        <w:ind w:left="4320" w:hanging="180"/>
+      </w:pPr>
+    </w:lvl>
+    <w:lvl w:ilvl="6" w:tplc="0409000F" w:tentative="1">
+      <w:start w:val="1"/>
+      <w:numFmt w:val="decimal"/>
+      <w:lvlText w:val="%7."/>
+      <w:lvlJc w:val="left"/>
+      <w:pPr>
+        <w:ind w:left="5040" w:hanging="360"/>
+      </w:pPr>
+    </w:lvl>
+    <w:lvl w:ilvl="7" w:tplc="04090019" w:tentative="1">
+      <w:start w:val="1"/>
+      <w:numFmt w:val="lowerLetter"/>
+      <w:lvlText w:val="%8."/>
+      <w:lvlJc w:val="left"/>
+      <w:pPr>
+        <w:ind w:left="5760" w:hanging="360"/>
+      </w:pPr>
+    </w:lvl>
+    <w:lvl w:ilvl="8" w:tplc="0409001B" w:tentative="1">
+      <w:start w:val="1"/>
+      <w:numFmt w:val="lowerRoman"/>
+      <w:lvlText w:val="%9."/>
+      <w:lvlJc w:val="right"/>
+      <w:pPr>
+        <w:ind w:left="6480" w:hanging="180"/>
+      </w:pPr>
+    </w:lvl>
+  </w:abstractNum>
+  <w:abstractNum w:abstractNumId="22" w15:restartNumberingAfterBreak="0">
     <w:nsid w:val="68060BEE"/>
     <w:multiLevelType w:val="multilevel"/>
     <w:tmpl w:val="0E4849B8"/>
@@ -4354,7 +5040,120 @@
       </w:rPr>
     </w:lvl>
   </w:abstractNum>
-  <w:abstractNum w:abstractNumId="16" w15:restartNumberingAfterBreak="0">
+  <w:abstractNum w:abstractNumId="23" w15:restartNumberingAfterBreak="0">
+    <w:nsid w:val="6B5C7342"/>
+    <w:multiLevelType w:val="multilevel"/>
+    <w:tmpl w:val="F3E08582"/>
+    <w:lvl w:ilvl="0">
+      <w:start w:val="3"/>
+      <w:numFmt w:val="decimal"/>
+      <w:lvlText w:val="%1"/>
+      <w:lvlJc w:val="left"/>
+      <w:pPr>
+        <w:ind w:left="360" w:hanging="360"/>
+      </w:pPr>
+      <w:rPr>
+        <w:rFonts w:hint="default"/>
+      </w:rPr>
+    </w:lvl>
+    <w:lvl w:ilvl="1">
+      <w:start w:val="1"/>
+      <w:numFmt w:val="decimal"/>
+      <w:lvlText w:val="%1.%2"/>
+      <w:lvlJc w:val="left"/>
+      <w:pPr>
+        <w:ind w:left="360" w:hanging="360"/>
+      </w:pPr>
+      <w:rPr>
+        <w:rFonts w:hint="default"/>
+      </w:rPr>
+    </w:lvl>
+    <w:lvl w:ilvl="2">
+      <w:start w:val="1"/>
+      <w:numFmt w:val="decimal"/>
+      <w:lvlText w:val="%1.%2.%3"/>
+      <w:lvlJc w:val="left"/>
+      <w:pPr>
+        <w:ind w:left="720" w:hanging="720"/>
+      </w:pPr>
+      <w:rPr>
+        <w:rFonts w:hint="default"/>
+      </w:rPr>
+    </w:lvl>
+    <w:lvl w:ilvl="3">
+      <w:start w:val="1"/>
+      <w:numFmt w:val="decimal"/>
+      <w:lvlText w:val="%1.%2.%3.%4"/>
+      <w:lvlJc w:val="left"/>
+      <w:pPr>
+        <w:ind w:left="720" w:hanging="720"/>
+      </w:pPr>
+      <w:rPr>
+        <w:rFonts w:hint="default"/>
+      </w:rPr>
+    </w:lvl>
+    <w:lvl w:ilvl="4">
+      <w:start w:val="1"/>
+      <w:numFmt w:val="decimal"/>
+      <w:lvlText w:val="%1.%2.%3.%4.%5"/>
+      <w:lvlJc w:val="left"/>
+      <w:pPr>
+        <w:ind w:left="1080" w:hanging="1080"/>
+      </w:pPr>
+      <w:rPr>
+        <w:rFonts w:hint="default"/>
+      </w:rPr>
+    </w:lvl>
+    <w:lvl w:ilvl="5">
+      <w:start w:val="1"/>
+      <w:numFmt w:val="decimal"/>
+      <w:lvlText w:val="%1.%2.%3.%4.%5.%6"/>
+      <w:lvlJc w:val="left"/>
+      <w:pPr>
+        <w:ind w:left="1080" w:hanging="1080"/>
+      </w:pPr>
+      <w:rPr>
+        <w:rFonts w:hint="default"/>
+      </w:rPr>
+    </w:lvl>
+    <w:lvl w:ilvl="6">
+      <w:start w:val="1"/>
+      <w:numFmt w:val="decimal"/>
+      <w:lvlText w:val="%1.%2.%3.%4.%5.%6.%7"/>
+      <w:lvlJc w:val="left"/>
+      <w:pPr>
+        <w:ind w:left="1440" w:hanging="1440"/>
+      </w:pPr>
+      <w:rPr>
+        <w:rFonts w:hint="default"/>
+      </w:rPr>
+    </w:lvl>
+    <w:lvl w:ilvl="7">
+      <w:start w:val="1"/>
+      <w:numFmt w:val="decimal"/>
+      <w:lvlText w:val="%1.%2.%3.%4.%5.%6.%7.%8"/>
+      <w:lvlJc w:val="left"/>
+      <w:pPr>
+        <w:ind w:left="1440" w:hanging="1440"/>
+      </w:pPr>
+      <w:rPr>
+        <w:rFonts w:hint="default"/>
+      </w:rPr>
+    </w:lvl>
+    <w:lvl w:ilvl="8">
+      <w:start w:val="1"/>
+      <w:numFmt w:val="decimal"/>
+      <w:lvlText w:val="%1.%2.%3.%4.%5.%6.%7.%8.%9"/>
+      <w:lvlJc w:val="left"/>
+      <w:pPr>
+        <w:ind w:left="1440" w:hanging="1440"/>
+      </w:pPr>
+      <w:rPr>
+        <w:rFonts w:hint="default"/>
+      </w:rPr>
+    </w:lvl>
+  </w:abstractNum>
+  <w:abstractNum w:abstractNumId="24" w15:restartNumberingAfterBreak="0">
     <w:nsid w:val="7C035C1B"/>
     <w:multiLevelType w:val="multilevel"/>
     <w:tmpl w:val="9528A3CA"/>
@@ -4475,7 +5274,7 @@
       </w:rPr>
     </w:lvl>
   </w:abstractNum>
-  <w:abstractNum w:abstractNumId="17" w15:restartNumberingAfterBreak="0">
+  <w:abstractNum w:abstractNumId="25" w15:restartNumberingAfterBreak="0">
     <w:nsid w:val="7DBE404E"/>
     <w:multiLevelType w:val="multilevel"/>
     <w:tmpl w:val="9528A3CA"/>
@@ -4597,58 +5396,82 @@
     </w:lvl>
   </w:abstractNum>
   <w:num w:numId="1">
-    <w:abstractNumId w:val="13"/>
+    <w:abstractNumId w:val="17"/>
   </w:num>
   <w:num w:numId="2">
-    <w:abstractNumId w:val="5"/>
+    <w:abstractNumId w:val="7"/>
   </w:num>
   <w:num w:numId="3">
     <w:abstractNumId w:val="0"/>
   </w:num>
   <w:num w:numId="4">
-    <w:abstractNumId w:val="7"/>
+    <w:abstractNumId w:val="10"/>
   </w:num>
   <w:num w:numId="5">
+    <w:abstractNumId w:val="2"/>
+  </w:num>
+  <w:num w:numId="6">
+    <w:abstractNumId w:val="22"/>
+  </w:num>
+  <w:num w:numId="7">
+    <w:abstractNumId w:val="16"/>
+  </w:num>
+  <w:num w:numId="8">
+    <w:abstractNumId w:val="8"/>
+  </w:num>
+  <w:num w:numId="9">
+    <w:abstractNumId w:val="11"/>
+  </w:num>
+  <w:num w:numId="10">
+    <w:abstractNumId w:val="25"/>
+  </w:num>
+  <w:num w:numId="11">
+    <w:abstractNumId w:val="20"/>
+  </w:num>
+  <w:num w:numId="12">
+    <w:abstractNumId w:val="24"/>
+  </w:num>
+  <w:num w:numId="13">
+    <w:abstractNumId w:val="15"/>
+  </w:num>
+  <w:num w:numId="14">
+    <w:abstractNumId w:val="12"/>
+  </w:num>
+  <w:num w:numId="15">
+    <w:abstractNumId w:val="3"/>
+  </w:num>
+  <w:num w:numId="16">
+    <w:abstractNumId w:val="5"/>
+  </w:num>
+  <w:num w:numId="17">
+    <w:abstractNumId w:val="14"/>
+  </w:num>
+  <w:num w:numId="18">
+    <w:abstractNumId w:val="6"/>
+  </w:num>
+  <w:num w:numId="19">
+    <w:abstractNumId w:val="18"/>
+  </w:num>
+  <w:num w:numId="20">
+    <w:abstractNumId w:val="21"/>
+  </w:num>
+  <w:num w:numId="21">
+    <w:abstractNumId w:val="13"/>
+  </w:num>
+  <w:num w:numId="22">
     <w:abstractNumId w:val="1"/>
   </w:num>
-  <w:num w:numId="6">
-    <w:abstractNumId w:val="15"/>
-  </w:num>
-  <w:num w:numId="7">
-    <w:abstractNumId w:val="12"/>
-  </w:num>
-  <w:num w:numId="8">
-    <w:abstractNumId w:val="6"/>
-  </w:num>
-  <w:num w:numId="9">
-    <w:abstractNumId w:val="8"/>
-  </w:num>
-  <w:num w:numId="10">
-    <w:abstractNumId w:val="17"/>
-  </w:num>
-  <w:num w:numId="11">
-    <w:abstractNumId w:val="14"/>
-  </w:num>
-  <w:num w:numId="12">
-    <w:abstractNumId w:val="16"/>
-  </w:num>
-  <w:num w:numId="13">
-    <w:abstractNumId w:val="11"/>
-  </w:num>
-  <w:num w:numId="14">
+  <w:num w:numId="23">
     <w:abstractNumId w:val="9"/>
   </w:num>
-  <w:num w:numId="15">
-    <w:abstractNumId w:val="2"/>
+  <w:num w:numId="24">
+    <w:abstractNumId w:val="4"/>
   </w:num>
-  <w:num w:numId="16">
-    <w:abstractNumId w:val="3"/>
+  <w:num w:numId="25">
+    <w:abstractNumId w:val="19"/>
   </w:num>
-  <w:num w:numId="17">
-    <w:abstractNumId w:val="10"/>
-  </w:num>
-  <w:num w:numId="18">
-    <w:abstractNumId w:val="4"/>
+  <w:num w:numId="26">
+    <w:abstractNumId w:val="23"/>
   </w:num>
 </w:numbering>
 </file>

</xml_diff>